<commit_message>
Updated resume to mention carettab
</commit_message>
<xml_diff>
--- a/resume/john-w-hancock-resume.docx
+++ b/resume/john-w-hancock-resume.docx
@@ -334,34 +334,92 @@
         </mc:AlternateContent>
       </w:r>
       <w:r>
+        <w:t>Side Project</w:t>
+      </w:r>
+      <w:r>
+        <w:tab/>
+      </w:r>
+      <w:r>
+        <w:t xml:space="preserve">Work </w:t>
+      </w:r>
+      <w:r>
+        <w:t>Experience</w:t>
+      </w:r>
+    </w:p>
+    <w:p>
+      <w:pPr>
+        <w:pStyle w:val="ItemPlace"/>
+        <w:rPr>
+          <w:b/>
+          <w:bCs w:val="0"/>
+        </w:rPr>
+      </w:pPr>
+      <w:proofErr w:type="spellStart"/>
+      <w:r>
+        <w:rPr>
+          <w:b/>
+          <w:bCs w:val="0"/>
+        </w:rPr>
+        <w:t>CaretTab</w:t>
+      </w:r>
+      <w:proofErr w:type="spellEnd"/>
+    </w:p>
+    <w:p>
+      <w:pPr>
+        <w:pStyle w:val="ItemDate"/>
+      </w:pPr>
+      <w:r>
+        <w:t>2016-present</w:t>
+      </w:r>
+    </w:p>
+    <w:p>
+      <w:pPr>
+        <w:pStyle w:val="ItemDesc"/>
+      </w:pPr>
+      <w:r>
+        <w:t xml:space="preserve">Created a popular “new tab” Chrome Extension in Angular with 50,000 weekly users and 100+ stars on GitHub. </w:t>
+      </w:r>
+    </w:p>
+    <w:p>
+      <w:pPr>
+        <w:pStyle w:val="Section"/>
+        <w:tabs>
+          <w:tab w:val="left" w:pos="2610"/>
+        </w:tabs>
+      </w:pPr>
+      <w:r>
         <w:t>Skills</w:t>
       </w:r>
-      <w:r>
-        <w:tab/>
-        <w:t>Experience</w:t>
-      </w:r>
-    </w:p>
-    <w:p>
-      <w:pPr>
-        <w:rPr>
-          <w:rFonts w:cstheme="minorHAnsi"/>
-        </w:rPr>
-      </w:pPr>
-      <w:r>
-        <w:rPr>
-          <w:rFonts w:cstheme="minorHAnsi"/>
+    </w:p>
+    <w:p>
+      <w:pPr>
+        <w:rPr>
+          <w:rFonts w:cstheme="minorHAnsi"/>
+          <w:sz w:val="18"/>
+          <w:szCs w:val="18"/>
+        </w:rPr>
+      </w:pPr>
+      <w:r>
+        <w:rPr>
+          <w:rFonts w:cstheme="minorHAnsi"/>
+          <w:sz w:val="18"/>
+          <w:szCs w:val="18"/>
         </w:rPr>
         <w:t xml:space="preserve">User Experience </w:t>
       </w:r>
       <w:r>
         <w:rPr>
           <w:rFonts w:cstheme="minorHAnsi"/>
+          <w:sz w:val="18"/>
+          <w:szCs w:val="18"/>
         </w:rPr>
         <w:t xml:space="preserve"> (UX)</w:t>
       </w:r>
       <w:r>
         <w:rPr>
           <w:rFonts w:cstheme="minorHAnsi"/>
+          <w:sz w:val="18"/>
+          <w:szCs w:val="18"/>
         </w:rPr>
         <w:br/>
         <w:t xml:space="preserve">User Interface </w:t>
@@ -369,12 +427,16 @@
       <w:r>
         <w:rPr>
           <w:rFonts w:cstheme="minorHAnsi"/>
+          <w:sz w:val="18"/>
+          <w:szCs w:val="18"/>
         </w:rPr>
         <w:t>(UI)</w:t>
       </w:r>
       <w:r>
         <w:rPr>
           <w:rFonts w:cstheme="minorHAnsi"/>
+          <w:sz w:val="18"/>
+          <w:szCs w:val="18"/>
         </w:rPr>
         <w:br/>
         <w:t xml:space="preserve">Front-End Development </w:t>
@@ -382,6 +444,8 @@
       <w:r>
         <w:rPr>
           <w:rFonts w:cstheme="minorHAnsi"/>
+          <w:sz w:val="18"/>
+          <w:szCs w:val="18"/>
         </w:rPr>
         <w:br/>
         <w:t xml:space="preserve">Graphic Designer </w:t>
@@ -389,6 +453,8 @@
       <w:r>
         <w:rPr>
           <w:rFonts w:cstheme="minorHAnsi"/>
+          <w:sz w:val="18"/>
+          <w:szCs w:val="18"/>
         </w:rPr>
         <w:br/>
         <w:t xml:space="preserve">Usability </w:t>
@@ -396,6 +462,8 @@
       <w:r>
         <w:rPr>
           <w:rFonts w:cstheme="minorHAnsi"/>
+          <w:sz w:val="18"/>
+          <w:szCs w:val="18"/>
         </w:rPr>
         <w:br/>
         <w:t xml:space="preserve">Web Applications </w:t>
@@ -403,6 +471,8 @@
       <w:r>
         <w:rPr>
           <w:rFonts w:cstheme="minorHAnsi"/>
+          <w:sz w:val="18"/>
+          <w:szCs w:val="18"/>
         </w:rPr>
         <w:br/>
         <w:t>Wireframes</w:t>
@@ -410,6 +480,8 @@
       <w:r>
         <w:rPr>
           <w:rFonts w:cstheme="minorHAnsi"/>
+          <w:sz w:val="18"/>
+          <w:szCs w:val="18"/>
         </w:rPr>
         <w:br/>
         <w:t xml:space="preserve">Mockups </w:t>
@@ -417,6 +489,8 @@
       <w:r>
         <w:rPr>
           <w:rFonts w:cstheme="minorHAnsi"/>
+          <w:sz w:val="18"/>
+          <w:szCs w:val="18"/>
         </w:rPr>
         <w:br/>
         <w:t xml:space="preserve">Prototypes </w:t>
@@ -424,6 +498,8 @@
       <w:r>
         <w:rPr>
           <w:rFonts w:cstheme="minorHAnsi"/>
+          <w:sz w:val="18"/>
+          <w:szCs w:val="18"/>
         </w:rPr>
         <w:br/>
         <w:t xml:space="preserve">CSS/SASS </w:t>
@@ -431,6 +507,8 @@
       <w:r>
         <w:rPr>
           <w:rFonts w:cstheme="minorHAnsi"/>
+          <w:sz w:val="18"/>
+          <w:szCs w:val="18"/>
         </w:rPr>
         <w:br/>
         <w:t xml:space="preserve">JavaScript </w:t>
@@ -438,6 +516,8 @@
       <w:r>
         <w:rPr>
           <w:rFonts w:cstheme="minorHAnsi"/>
+          <w:sz w:val="18"/>
+          <w:szCs w:val="18"/>
         </w:rPr>
         <w:br/>
         <w:t xml:space="preserve">TypeScript </w:t>
@@ -445,6 +525,8 @@
       <w:r>
         <w:rPr>
           <w:rFonts w:cstheme="minorHAnsi"/>
+          <w:sz w:val="18"/>
+          <w:szCs w:val="18"/>
         </w:rPr>
         <w:br/>
         <w:t>Angular</w:t>
@@ -452,6 +534,8 @@
       <w:r>
         <w:rPr>
           <w:rFonts w:cstheme="minorHAnsi"/>
+          <w:sz w:val="18"/>
+          <w:szCs w:val="18"/>
         </w:rPr>
         <w:br/>
         <w:t>jQuery</w:t>
@@ -459,6 +543,8 @@
       <w:r>
         <w:rPr>
           <w:rFonts w:cstheme="minorHAnsi"/>
+          <w:sz w:val="18"/>
+          <w:szCs w:val="18"/>
         </w:rPr>
         <w:br/>
         <w:t xml:space="preserve">Adobe Illustrator </w:t>
@@ -466,6 +552,8 @@
       <w:r>
         <w:rPr>
           <w:rFonts w:cstheme="minorHAnsi"/>
+          <w:sz w:val="18"/>
+          <w:szCs w:val="18"/>
         </w:rPr>
         <w:br/>
         <w:t xml:space="preserve">Adobe Photoshop </w:t>
@@ -473,6 +561,8 @@
       <w:r>
         <w:rPr>
           <w:rFonts w:cstheme="minorHAnsi"/>
+          <w:sz w:val="18"/>
+          <w:szCs w:val="18"/>
         </w:rPr>
         <w:br/>
         <w:t xml:space="preserve">Git </w:t>
@@ -480,6 +570,8 @@
       <w:r>
         <w:rPr>
           <w:rFonts w:cstheme="minorHAnsi"/>
+          <w:sz w:val="18"/>
+          <w:szCs w:val="18"/>
         </w:rPr>
         <w:br/>
         <w:t xml:space="preserve">SVN </w:t>
@@ -487,6 +579,8 @@
       <w:r>
         <w:rPr>
           <w:rFonts w:cstheme="minorHAnsi"/>
+          <w:sz w:val="18"/>
+          <w:szCs w:val="18"/>
         </w:rPr>
         <w:br/>
         <w:t xml:space="preserve">CSS Flexbox </w:t>
@@ -494,6 +588,8 @@
       <w:r>
         <w:rPr>
           <w:rFonts w:cstheme="minorHAnsi"/>
+          <w:sz w:val="18"/>
+          <w:szCs w:val="18"/>
         </w:rPr>
         <w:br/>
         <w:t xml:space="preserve">CSS Grid </w:t>
@@ -501,6 +597,8 @@
       <w:r>
         <w:rPr>
           <w:rFonts w:cstheme="minorHAnsi"/>
+          <w:sz w:val="18"/>
+          <w:szCs w:val="18"/>
         </w:rPr>
         <w:br/>
         <w:t xml:space="preserve">Bootstrap 4 </w:t>
@@ -508,6 +606,8 @@
       <w:r>
         <w:rPr>
           <w:rFonts w:cstheme="minorHAnsi"/>
+          <w:sz w:val="18"/>
+          <w:szCs w:val="18"/>
         </w:rPr>
         <w:br/>
         <w:t xml:space="preserve">Accessibility </w:t>
@@ -515,6 +615,8 @@
       <w:r>
         <w:rPr>
           <w:rFonts w:cstheme="minorHAnsi"/>
+          <w:sz w:val="18"/>
+          <w:szCs w:val="18"/>
         </w:rPr>
         <w:br/>
         <w:t xml:space="preserve">WCAG/Section 508 </w:t>
@@ -522,6 +624,8 @@
       <w:r>
         <w:rPr>
           <w:rFonts w:cstheme="minorHAnsi"/>
+          <w:sz w:val="18"/>
+          <w:szCs w:val="18"/>
         </w:rPr>
         <w:br/>
         <w:t>Agile</w:t>
@@ -580,53 +684,53 @@
         <w:pStyle w:val="ItemDesc"/>
       </w:pPr>
       <w:r>
-        <w:t>Designed an</w:t>
+        <w:t>Designed and developed custom CSS and Angular framework for the agency, to be used for multiple internal web applications built with Angular. Worked with Business, BA, Development, and Testing teams to develop modern, responsive web applications. Mockups and prototypes shared with users and stakeholders to ensure business needs are met and a user-friendly interface is created. Maintained framework, providing bug fixes, training and support to development teams.</w:t>
+      </w:r>
+    </w:p>
+    <w:p>
+      <w:pPr>
+        <w:pStyle w:val="ItemTitle"/>
+      </w:pPr>
+      <w:r>
+        <w:t>WEB DEVELOPER</w:t>
+      </w:r>
+    </w:p>
+    <w:p>
+      <w:pPr>
+        <w:pStyle w:val="ItemPlace"/>
+      </w:pPr>
+      <w:r>
+        <w:rPr>
+          <w:b/>
+        </w:rPr>
+        <w:t>3rdThird Marketing</w:t>
+      </w:r>
+      <w:r>
+        <w:t xml:space="preserve"> </w:t>
+      </w:r>
+    </w:p>
+    <w:p>
+      <w:pPr>
+        <w:pStyle w:val="ItemDate"/>
+        <w:rPr>
+          <w:szCs w:val="18"/>
+        </w:rPr>
+      </w:pPr>
+      <w:r>
+        <w:t>07.2016–11.2016</w:t>
+      </w:r>
+    </w:p>
+    <w:p>
+      <w:pPr>
+        <w:pStyle w:val="ItemDesc"/>
+      </w:pPr>
+      <w:r>
+        <w:t>Maintained existing client websites, updating content when requested. Designed and developed new custom, respo</w:t>
       </w:r>
       <w:bookmarkStart w:id="0" w:name="_GoBack"/>
       <w:bookmarkEnd w:id="0"/>
       <w:r>
-        <w:t>d developed custom CSS and Angular framework for the agency, to be used for multiple internal web applications built with Angular. Worked with Business, BA, Development, and Testing teams to develop modern, responsive web applications. Mockups and prototypes shared with users and stakeholders to ensure business needs are met and a user-friendly interface is created. Maintained framework, providing bug fixes, training and support to development teams.</w:t>
-      </w:r>
-    </w:p>
-    <w:p>
-      <w:pPr>
-        <w:pStyle w:val="ItemTitle"/>
-      </w:pPr>
-      <w:r>
-        <w:t>WEB DEVELOPER</w:t>
-      </w:r>
-    </w:p>
-    <w:p>
-      <w:pPr>
-        <w:pStyle w:val="ItemPlace"/>
-      </w:pPr>
-      <w:r>
-        <w:rPr>
-          <w:b/>
-        </w:rPr>
-        <w:t>3rdThird Marketing</w:t>
-      </w:r>
-      <w:r>
-        <w:t xml:space="preserve"> </w:t>
-      </w:r>
-    </w:p>
-    <w:p>
-      <w:pPr>
-        <w:pStyle w:val="ItemDate"/>
-        <w:rPr>
-          <w:szCs w:val="18"/>
-        </w:rPr>
-      </w:pPr>
-      <w:r>
-        <w:t>07.2016–11.2016</w:t>
-      </w:r>
-    </w:p>
-    <w:p>
-      <w:pPr>
-        <w:pStyle w:val="ItemDesc"/>
-      </w:pPr>
-      <w:r>
-        <w:t>Maintained existing client websites, updating content when requested. Designed and developed new custom, responsive websites within in a CMS. Designed HTML email templates to be used for various client newsletters.</w:t>
+        <w:t>nsive websites within in a CMS. Designed HTML email templates to be used for various client newsletters.</w:t>
       </w:r>
     </w:p>
     <w:p>
@@ -1128,7 +1232,7 @@
       </w:pPr>
     </w:pPrDefault>
   </w:docDefaults>
-  <w:latentStyles w:defLockedState="0" w:defUIPriority="99" w:defSemiHidden="0" w:defUnhideWhenUsed="0" w:defQFormat="0" w:count="377">
+  <w:latentStyles w:defLockedState="0" w:defUIPriority="99" w:defSemiHidden="0" w:defUnhideWhenUsed="0" w:defQFormat="0" w:count="376">
     <w:lsdException w:name="Normal" w:uiPriority="0" w:qFormat="1"/>
     <w:lsdException w:name="heading 1" w:uiPriority="9" w:qFormat="1"/>
     <w:lsdException w:name="heading 2" w:semiHidden="1" w:uiPriority="9" w:unhideWhenUsed="1" w:qFormat="1"/>
@@ -1505,7 +1609,6 @@
     <w:lsdException w:name="Hashtag" w:semiHidden="1" w:unhideWhenUsed="1"/>
     <w:lsdException w:name="Unresolved Mention" w:semiHidden="1" w:unhideWhenUsed="1"/>
     <w:lsdException w:name="Smart Link" w:semiHidden="1" w:unhideWhenUsed="1"/>
-    <w:lsdException w:name="Smart Link Error" w:semiHidden="1" w:unhideWhenUsed="1"/>
   </w:latentStyles>
   <w:style w:type="paragraph" w:default="1" w:styleId="Normal">
     <w:name w:val="Normal"/>

</xml_diff>